<commit_message>
HOSTING DONE AT https://studymitraa.netlify.app/
</commit_message>
<xml_diff>
--- a/KMC HACKATHON 1.docx
+++ b/KMC HACKATHON 1.docx
@@ -39,25 +39,7 @@
           <w:sz w:val="32"/>
           <w:szCs w:val="32"/>
         </w:rPr>
-        <w:t xml:space="preserve">Project </w:t>
-      </w:r>
-      <w:r>
-        <w:rPr>
-          <w:b/>
-          <w:bCs/>
-          <w:sz w:val="32"/>
-          <w:szCs w:val="32"/>
-        </w:rPr>
-        <w:t>title</w:t>
-      </w:r>
-      <w:r>
-        <w:rPr>
-          <w:b/>
-          <w:bCs/>
-          <w:sz w:val="32"/>
-          <w:szCs w:val="32"/>
-        </w:rPr>
-        <w:t>: Study Mitra</w:t>
+        <w:t>Project title: Study Mitra</w:t>
       </w:r>
     </w:p>
     <w:p>
@@ -70,6 +52,47 @@
           <w:szCs w:val="32"/>
         </w:rPr>
       </w:pPr>
+      <w:proofErr w:type="gramStart"/>
+      <w:r>
+        <w:rPr>
+          <w:b/>
+          <w:bCs/>
+          <w:sz w:val="32"/>
+          <w:szCs w:val="32"/>
+        </w:rPr>
+        <w:t>VISIT :</w:t>
+      </w:r>
+      <w:proofErr w:type="gramEnd"/>
+      <w:r>
+        <w:rPr>
+          <w:b/>
+          <w:bCs/>
+          <w:sz w:val="32"/>
+          <w:szCs w:val="32"/>
+        </w:rPr>
+        <w:t xml:space="preserve"> </w:t>
+      </w:r>
+      <w:hyperlink r:id="rId4" w:history="1">
+        <w:r>
+          <w:rPr>
+            <w:rStyle w:val="Hyperlink"/>
+            <w:b/>
+            <w:bCs/>
+            <w:sz w:val="32"/>
+            <w:szCs w:val="32"/>
+          </w:rPr>
+          <w:t>Study Mitra</w:t>
+        </w:r>
+      </w:hyperlink>
+      <w:r>
+        <w:rPr>
+          <w:b/>
+          <w:bCs/>
+          <w:sz w:val="32"/>
+          <w:szCs w:val="32"/>
+        </w:rPr>
+        <w:t xml:space="preserve"> FOR VIEWING OUR APP </w:t>
+      </w:r>
     </w:p>
     <w:p>
       <w:pPr>
@@ -545,6 +568,9 @@
         <w:br/>
       </w:r>
       <w:r>
+        <w:rPr>
+          <w:noProof/>
+        </w:rPr>
         <w:drawing>
           <wp:inline distT="0" distB="0" distL="0" distR="0" wp14:anchorId="1AC9F896" wp14:editId="0DEC41FB">
             <wp:extent cx="5943600" cy="5943600"/>
@@ -561,7 +587,7 @@
                     <pic:cNvPicPr/>
                   </pic:nvPicPr>
                   <pic:blipFill>
-                    <a:blip r:embed="rId4"/>
+                    <a:blip r:embed="rId5"/>
                     <a:stretch>
                       <a:fillRect/>
                     </a:stretch>
@@ -707,6 +733,9 @@
     </w:p>
     <w:p>
       <w:r>
+        <w:rPr>
+          <w:noProof/>
+        </w:rPr>
         <w:drawing>
           <wp:inline distT="0" distB="0" distL="0" distR="0" wp14:anchorId="73A70613" wp14:editId="69A0FDA9">
             <wp:extent cx="5486400" cy="2148840"/>
@@ -725,7 +754,7 @@
                     </pic:cNvPicPr>
                   </pic:nvPicPr>
                   <pic:blipFill>
-                    <a:blip r:embed="rId5">
+                    <a:blip r:embed="rId6">
                       <a:extLst>
                         <a:ext uri="{28A0092B-C50C-407E-A947-70E740481C1C}">
                           <a14:useLocalDpi xmlns:a14="http://schemas.microsoft.com/office/drawing/2010/main" val="0"/>
@@ -1862,6 +1891,29 @@
       <w:spacing w:val="5"/>
     </w:rPr>
   </w:style>
+  <w:style w:type="character" w:styleId="Hyperlink">
+    <w:name w:val="Hyperlink"/>
+    <w:basedOn w:val="DefaultParagraphFont"/>
+    <w:uiPriority w:val="99"/>
+    <w:unhideWhenUsed/>
+    <w:rsid w:val="00295D12"/>
+    <w:rPr>
+      <w:color w:val="467886" w:themeColor="hyperlink"/>
+      <w:u w:val="single"/>
+    </w:rPr>
+  </w:style>
+  <w:style w:type="character" w:styleId="UnresolvedMention">
+    <w:name w:val="Unresolved Mention"/>
+    <w:basedOn w:val="DefaultParagraphFont"/>
+    <w:uiPriority w:val="99"/>
+    <w:semiHidden/>
+    <w:unhideWhenUsed/>
+    <w:rsid w:val="00295D12"/>
+    <w:rPr>
+      <w:color w:val="605E5C"/>
+      <w:shd w:val="clear" w:color="auto" w:fill="E1DFDD"/>
+    </w:rPr>
+  </w:style>
 </w:styles>
 </file>
 

</xml_diff>